<commit_message>
Updated the definition document
</commit_message>
<xml_diff>
--- a/documents/definition_document.docx
+++ b/documents/definition_document.docx
@@ -79,7 +79,25 @@
         <w:rPr>
           <w:lang w:val="en-US"/>
         </w:rPr>
-        <w:t>I've found this resource quite useful when working with this algorithm.</w:t>
+        <w:t>I've found these</w:t>
+      </w:r>
+      <w:r>
+        <w:rPr>
+          <w:lang w:val="en-US"/>
+        </w:rPr>
+        <w:t xml:space="preserve"> resource</w:t>
+      </w:r>
+      <w:r>
+        <w:rPr>
+          <w:lang w:val="en-US"/>
+        </w:rPr>
+        <w:t>s</w:t>
+      </w:r>
+      <w:r>
+        <w:rPr>
+          <w:lang w:val="en-US"/>
+        </w:rPr>
+        <w:t xml:space="preserve"> quite useful when working with this algorithm.</w:t>
       </w:r>
     </w:p>
     <w:p>
@@ -94,12 +112,16 @@
       </w:hyperlink>
     </w:p>
     <w:p>
-      <w:pPr>
-        <w:rPr>
-          <w:lang w:val="en-US"/>
-        </w:rPr>
-      </w:pPr>
-    </w:p>
+      <w:hyperlink r:id="rId5" w:history="1">
+        <w:r>
+          <w:rPr>
+            <w:rStyle w:val="Hyperlink"/>
+          </w:rPr>
+          <w:t>http://www.policyalmanac.org/games/aStarTutorial.htm</w:t>
+        </w:r>
+      </w:hyperlink>
+    </w:p>
+    <w:p/>
     <w:p>
       <w:pPr>
         <w:rPr>

</xml_diff>